<commit_message>
Added grateful package to Landscape and Urban Planning template
</commit_message>
<xml_diff>
--- a/Journals/STOTEN/STOTEN_Template.docx
+++ b/Journals/STOTEN/STOTEN_Template.docx
@@ -7,31 +7,37 @@
         <w:pStyle w:val="Title"/>
       </w:pPr>
       <w:r>
-        <w:t xml:space="preserve">Landscape</w:t>
-      </w:r>
-      <w:r>
-        <w:t xml:space="preserve"> </w:t>
-      </w:r>
-      <w:r>
-        <w:t xml:space="preserve">and</w:t>
-      </w:r>
-      <w:r>
-        <w:t xml:space="preserve"> </w:t>
-      </w:r>
-      <w:r>
-        <w:t xml:space="preserve">Urban</w:t>
-      </w:r>
-      <w:r>
-        <w:t xml:space="preserve"> </w:t>
-      </w:r>
-      <w:r>
-        <w:t xml:space="preserve">Planning</w:t>
-      </w:r>
-      <w:r>
-        <w:t xml:space="preserve"> </w:t>
-      </w:r>
-      <w:r>
-        <w:t xml:space="preserve">(LAUP)</w:t>
+        <w:t xml:space="preserve">Science</w:t>
+      </w:r>
+      <w:r>
+        <w:t xml:space="preserve"> </w:t>
+      </w:r>
+      <w:r>
+        <w:t xml:space="preserve">of</w:t>
+      </w:r>
+      <w:r>
+        <w:t xml:space="preserve"> </w:t>
+      </w:r>
+      <w:r>
+        <w:t xml:space="preserve">the</w:t>
+      </w:r>
+      <w:r>
+        <w:t xml:space="preserve"> </w:t>
+      </w:r>
+      <w:r>
+        <w:t xml:space="preserve">Total</w:t>
+      </w:r>
+      <w:r>
+        <w:t xml:space="preserve"> </w:t>
+      </w:r>
+      <w:r>
+        <w:t xml:space="preserve">Environment</w:t>
+      </w:r>
+      <w:r>
+        <w:t xml:space="preserve"> </w:t>
+      </w:r>
+      <w:r>
+        <w:t xml:space="preserve">(STOTEN)</w:t>
       </w:r>
       <w:r>
         <w:t xml:space="preserve"> </w:t>
@@ -137,13 +143,13 @@
         <w:pStyle w:val="Date"/>
       </w:pPr>
       <w:r>
-        <w:t xml:space="preserve">2019-01-16</w:t>
-      </w:r>
-      <w:r>
-        <w:t xml:space="preserve"> </w:t>
-      </w:r>
-      <w:r>
-        <w:t xml:space="preserve">10:19:09</w:t>
+        <w:t xml:space="preserve">2019-01-30</w:t>
+      </w:r>
+      <w:r>
+        <w:t xml:space="preserve"> </w:t>
+      </w:r>
+      <w:r>
+        <w:t xml:space="preserve">11:01:49</w:t>
       </w:r>
     </w:p>
     <w:p>
@@ -151,7 +157,7 @@
         <w:pStyle w:val="FirstParagraph"/>
       </w:pPr>
       <w:r>
-        <w:t xml:space="preserve">This document was last Knit on 2019-01-16 10:19:10, which is in YYYY-MM-DD HH:MM:SS GMT format. Note that red text within [ ] are instructions, tips, reminders and/or guides and intended to be helpful. If they are not, then delete them! :-)</w:t>
+        <w:t xml:space="preserve">This document was last Knit on 2019-01-30 11:01:50, which is in YYYY-MM-DD HH:MM:SS GMT format. Note that red text within [ ] are instructions, tips, reminders and/or guides and intended to be helpful. If they are not, then delete them! :-)</w:t>
       </w:r>
     </w:p>
     <w:p>
@@ -159,7 +165,7 @@
         <w:pStyle w:val="BodyText"/>
       </w:pPr>
       <w:r>
-        <w:t xml:space="preserve">The file path associated with this Knit and project is /nfs/dlocke-data/R_Markdown_Journal_Templates/Journals/LAUP</w:t>
+        <w:t xml:space="preserve">The file path associated with this Knit and project is /nfs/dlocke-data/R_Markdown_Journal_Templates/Journals/STOTEN</w:t>
       </w:r>
     </w:p>
     <w:p>
@@ -257,7 +263,7 @@
         <w:pStyle w:val="FirstParagraph"/>
       </w:pPr>
       <w:r>
-        <w:t xml:space="preserve">[250 words or less]</w:t>
+        <w:t xml:space="preserve">[A concise and factual abstract is required. The abstract should state briefly the purpose of the research, the principal results and major conclusions. An abstract is often presented separately from the article, so it must be able to stand alone. For this reason, References should be avoided, but if essential, then cite the author(s) and year(s). Also, non-standard or uncommon abbreviations should be avoided, but if essential they must be defined at their first mention in the abstract itself.]</w:t>
       </w:r>
     </w:p>
     <w:p>
@@ -335,63 +341,27 @@
         <w:pStyle w:val="FirstParagraph"/>
       </w:pPr>
       <w:r>
-        <w:t xml:space="preserve">[This section describes the motivation for the research question in two pages</w:t>
-      </w:r>
-      <w:r>
-        <w:br w:type="textWrapping"/>
-      </w:r>
-      <w:r>
-        <w:t xml:space="preserve">give the reader:</w:t>
-      </w:r>
-      <w:r>
-        <w:br w:type="textWrapping"/>
-      </w:r>
-      <w:r>
-        <w:t xml:space="preserve">hook</w:t>
-      </w:r>
-      <w:r>
-        <w:br w:type="textWrapping"/>
-      </w:r>
-      <w:r>
-        <w:t xml:space="preserve">problem</w:t>
-      </w:r>
-      <w:r>
-        <w:br w:type="textWrapping"/>
-      </w:r>
-      <w:r>
-        <w:t xml:space="preserve">purpose</w:t>
-      </w:r>
-      <w:r>
-        <w:br w:type="textWrapping"/>
-      </w:r>
-      <w:r>
-        <w:t xml:space="preserve">allude to methods</w:t>
-      </w:r>
-      <w:r>
-        <w:br w:type="textWrapping"/>
-      </w:r>
-      <w:r>
-        <w:t xml:space="preserve">set up the research questions]</w:t>
+        <w:t xml:space="preserve">[State the objectives of the work and provide an adequate background, avoiding a detailed literature survey or a summary of the results.]</w:t>
       </w:r>
     </w:p>
     <w:p>
       <w:pPr>
         <w:pStyle w:val="Heading1"/>
       </w:pPr>
-      <w:bookmarkStart w:id="28" w:name="method"/>
+      <w:bookmarkStart w:id="28" w:name="matrial-and-methods"/>
       <w:bookmarkEnd w:id="28"/>
       <w:r>
-        <w:t xml:space="preserve">2. Method</w:t>
+        <w:t xml:space="preserve">2. Matrial and methods</w:t>
       </w:r>
     </w:p>
     <w:p>
       <w:pPr>
         <w:pStyle w:val="Heading2"/>
       </w:pPr>
-      <w:bookmarkStart w:id="29" w:name="study-area"/>
+      <w:bookmarkStart w:id="29" w:name="sub-section"/>
       <w:bookmarkEnd w:id="29"/>
       <w:r>
-        <w:t xml:space="preserve">2.1 Study Area</w:t>
+        <w:t xml:space="preserve">2.1 Sub-section</w:t>
       </w:r>
     </w:p>
     <w:p>
@@ -399,25 +369,7 @@
         <w:pStyle w:val="FirstParagraph"/>
       </w:pPr>
       <w:r>
-        <w:t xml:space="preserve">[This section describes the study area in a few paragraphs, and preferably why this is</w:t>
-      </w:r>
-      <w:r>
-        <w:t xml:space="preserve"> </w:t>
-      </w:r>
-      <w:r>
-        <w:t xml:space="preserve">‘</w:t>
-      </w:r>
-      <w:r>
-        <w:t xml:space="preserve">good</w:t>
-      </w:r>
-      <w:r>
-        <w:t xml:space="preserve">’</w:t>
-      </w:r>
-      <w:r>
-        <w:t xml:space="preserve"> </w:t>
-      </w:r>
-      <w:r>
-        <w:t xml:space="preserve">area for these questions]</w:t>
+        <w:t xml:space="preserve">[Provide sufficient details to allow the work to be reproduced by an independent researcher. Methods that are already published should be summarized, and indicated by a reference. If quoting directly from a previously published method, use quotation marks and also cite the source. Any modifications to existing methods should also be described.]</w:t>
       </w:r>
     </w:p>
     <w:p>
@@ -694,328 +646,94 @@
         <w:pStyle w:val="FirstParagraph"/>
       </w:pPr>
       <w:r>
-        <w:t xml:space="preserve">[References - Assertions made in the paper that are not supported solely by your research and rely in</w:t>
-      </w:r>
-      <w:r>
-        <w:t xml:space="preserve"> </w:t>
-      </w:r>
-      <w:r>
-        <w:t xml:space="preserve">part or whole on work by others must appropriately referenced. Emphasize scholarly, peer-reviewed</w:t>
-      </w:r>
-      <w:r>
-        <w:t xml:space="preserve"> </w:t>
-      </w:r>
-      <w:r>
-        <w:t xml:space="preserve">publications that are internationally accessible. Follow the APA 6th ed. format for all source types in</w:t>
-      </w:r>
-      <w:r>
-        <w:t xml:space="preserve"> </w:t>
-      </w:r>
-      <w:r>
-        <w:t xml:space="preserve">the reference list and in-text citations (see basic examples below). Ensure that all references cited</w:t>
-      </w:r>
-      <w:r>
-        <w:t xml:space="preserve"> </w:t>
-      </w:r>
-      <w:r>
-        <w:t xml:space="preserve">in the text are also in the reference list (and vice versa). References and multiple in-text citations</w:t>
-      </w:r>
-      <w:r>
-        <w:t xml:space="preserve"> </w:t>
-      </w:r>
-      <w:r>
-        <w:t xml:space="preserve">should be arranged first alphabetically and, if necessary, further sorted chronologically. More than</w:t>
-      </w:r>
-      <w:r>
-        <w:t xml:space="preserve"> </w:t>
-      </w:r>
-      <w:r>
-        <w:t xml:space="preserve">one reference from the same author(s) in the same year should be identified by the letters</w:t>
-      </w:r>
-      <w:r>
-        <w:t xml:space="preserve"> </w:t>
-      </w:r>
-      <w:r>
-        <w:t xml:space="preserve">“</w:t>
-      </w:r>
-      <w:r>
-        <w:t xml:space="preserve">a</w:t>
-      </w:r>
-      <w:r>
-        <w:t xml:space="preserve">”</w:t>
-      </w:r>
-      <w:r>
-        <w:t xml:space="preserve">,</w:t>
-      </w:r>
-      <w:r>
-        <w:t xml:space="preserve"> </w:t>
-      </w:r>
-      <w:r>
-        <w:t xml:space="preserve">“</w:t>
-      </w:r>
-      <w:r>
-        <w:t xml:space="preserve">b</w:t>
-      </w:r>
-      <w:r>
-        <w:t xml:space="preserve">”</w:t>
-      </w:r>
-      <w:r>
-        <w:t xml:space="preserve">,</w:t>
-      </w:r>
-      <w:r>
-        <w:t xml:space="preserve"> </w:t>
-      </w:r>
-      <w:r>
-        <w:t xml:space="preserve">“</w:t>
-      </w:r>
-      <w:r>
-        <w:t xml:space="preserve">c</w:t>
-      </w:r>
-      <w:r>
-        <w:t xml:space="preserve">”</w:t>
-      </w:r>
-      <w:r>
-        <w:t xml:space="preserve">, etc., placed after the year of publication. Special cases include:</w:t>
-      </w:r>
-      <w:r>
-        <w:t xml:space="preserve"> </w:t>
-      </w:r>
-      <w:r>
-        <w:t xml:space="preserve">Digital object identifier (DOI) - The digital object identifier (DOI) provides a persistent link to</w:t>
-      </w:r>
-      <w:r>
-        <w:t xml:space="preserve"> </w:t>
-      </w:r>
-      <w:r>
-        <w:t xml:space="preserve">electronically available journal articles and some other sources. It should be included at the end of</w:t>
-      </w:r>
-      <w:r>
-        <w:t xml:space="preserve"> </w:t>
-      </w:r>
-      <w:r>
-        <w:t xml:space="preserve">a reference when available (see example below). Uniform resource locators (URL) - References</w:t>
-      </w:r>
-      <w:r>
-        <w:t xml:space="preserve"> </w:t>
-      </w:r>
-      <w:r>
-        <w:t xml:space="preserve">to published and unpublished documents, websites, and other sources that are primarily accessed</w:t>
-      </w:r>
-      <w:r>
-        <w:t xml:space="preserve"> </w:t>
-      </w:r>
-      <w:r>
-        <w:t xml:space="preserve">through the Internet should include the URL after providing regular citation information in as complete</w:t>
-      </w:r>
-      <w:r>
-        <w:t xml:space="preserve"> </w:t>
-      </w:r>
-      <w:r>
-        <w:t xml:space="preserve">a form as possible (see examples below). Include the retrieval date only if the source material linked</w:t>
-      </w:r>
-      <w:r>
-        <w:t xml:space="preserve"> </w:t>
-      </w:r>
-      <w:r>
-        <w:t xml:space="preserve">to the URL changes over time. Accepted and in press publications - References to sources that</w:t>
-      </w:r>
-      <w:r>
-        <w:t xml:space="preserve"> </w:t>
-      </w:r>
-      <w:r>
-        <w:t xml:space="preserve">have been recently accepted for publication or are already in press should be cited using as complete</w:t>
-      </w:r>
-      <w:r>
-        <w:t xml:space="preserve"> </w:t>
-      </w:r>
-      <w:r>
-        <w:t xml:space="preserve">of information as possible, including volume/issue numbers and DOI/URLs. Authors should make</w:t>
-      </w:r>
-      <w:r>
-        <w:t xml:space="preserve"> </w:t>
-      </w:r>
-      <w:r>
-        <w:t xml:space="preserve">every attempt to update such references as papers move through revision to acceptance and page</w:t>
-      </w:r>
-      <w:r>
-        <w:t xml:space="preserve"> </w:t>
-      </w:r>
-      <w:r>
-        <w:t xml:space="preserve">proofs. Work in preparation, submitted, under review, etc. - Work destined for publication that</w:t>
-      </w:r>
-      <w:r>
-        <w:t xml:space="preserve"> </w:t>
-      </w:r>
-      <w:r>
-        <w:t xml:space="preserve">has not yet been officially accepted should not be listed in the reference list. Limited citation of such</w:t>
-      </w:r>
-      <w:r>
-        <w:t xml:space="preserve"> </w:t>
-      </w:r>
-      <w:r>
-        <w:t xml:space="preserve">work may be included in the body of the text only, and should be referred to as unpublished data, for</w:t>
-      </w:r>
-      <w:r>
-        <w:t xml:space="preserve"> </w:t>
-      </w:r>
-      <w:r>
-        <w:t xml:space="preserve">example: (Gobster and Xiang, unpublished data). Non-refereed works - References to unpublished</w:t>
-      </w:r>
-      <w:r>
-        <w:t xml:space="preserve"> </w:t>
-      </w:r>
-      <w:r>
-        <w:t xml:space="preserve">and/or non-refereed sources such as unpublished data, newspaper and popular magazine articles,</w:t>
-      </w:r>
-      <w:r>
-        <w:t xml:space="preserve"> </w:t>
-      </w:r>
-      <w:r>
-        <w:t xml:space="preserve">websites, and other</w:t>
-      </w:r>
-      <w:r>
-        <w:t xml:space="preserve"> </w:t>
-      </w:r>
-      <w:r>
-        <w:t xml:space="preserve">“</w:t>
-      </w:r>
-      <w:r>
-        <w:t xml:space="preserve">gray literature</w:t>
-      </w:r>
-      <w:r>
-        <w:t xml:space="preserve">”</w:t>
-      </w:r>
-      <w:r>
-        <w:t xml:space="preserve"> </w:t>
-      </w:r>
-      <w:r>
-        <w:t xml:space="preserve">should be used sparingly and not to support claims made in the</w:t>
-      </w:r>
-      <w:r>
-        <w:t xml:space="preserve"> </w:t>
-      </w:r>
-      <w:r>
-        <w:t xml:space="preserve">paper. Exceptions to this include unpublished theses and dissertations. Personal communications</w:t>
-      </w:r>
-      <w:r>
-        <w:t xml:space="preserve"> </w:t>
-      </w:r>
-      <w:r>
-        <w:t xml:space="preserve">- Interviews, private e-mails and letters, and other personal communications are not considered</w:t>
-      </w:r>
-      <w:r>
-        <w:t xml:space="preserve"> </w:t>
-      </w:r>
-      <w:r>
-        <w:t xml:space="preserve">recoverable data and thus should not be included in your reference list. If included in your work,</w:t>
-      </w:r>
-      <w:r>
-        <w:t xml:space="preserve"> </w:t>
-      </w:r>
-      <w:r>
-        <w:t xml:space="preserve">they should be referenced within the text by name and date of the communication, e.g. - A. Smith</w:t>
-      </w:r>
-      <w:r>
-        <w:t xml:space="preserve"> </w:t>
-      </w:r>
-      <w:r>
-        <w:t xml:space="preserve">(personal communication, January 10, 2012), (A. Smith, personal communication, January 10, 2012).</w:t>
-      </w:r>
-      <w:r>
-        <w:t xml:space="preserve"> </w:t>
-      </w:r>
-      <w:r>
-        <w:t xml:space="preserve">Non-English references - Non-English references should be used sparingly and in cases where the</w:t>
-      </w:r>
-      <w:r>
-        <w:t xml:space="preserve"> </w:t>
-      </w:r>
-      <w:r>
-        <w:t xml:space="preserve">source provides essential support to your work and more widely accessible English language sources</w:t>
-      </w:r>
-      <w:r>
-        <w:t xml:space="preserve"> </w:t>
-      </w:r>
-      <w:r>
-        <w:t xml:space="preserve">cannot substitute. Provide an English translation after the original title (see example 6 below)</w:t>
-      </w:r>
-      <w:r>
-        <w:t xml:space="preserve"> </w:t>
-      </w:r>
-      <w:r>
-        <w:t xml:space="preserve">Basic reference list examples -</w:t>
-      </w:r>
-      <w:r>
-        <w:t xml:space="preserve"> </w:t>
-      </w:r>
-      <w:r>
-        <w:t xml:space="preserve">Journal article - Hersperger, A. M., Langhamer, D., &amp; Dalang, T. (2012). Inventorying humanmade objects - A step towards better understanding land use for multifunctional planning in</w:t>
-      </w:r>
-      <w:r>
-        <w:t xml:space="preserve"> </w:t>
-      </w:r>
-      <w:r>
-        <w:t xml:space="preserve">a periurban Swiss landscape. Landscape and Urban Planning, 105(3), 307-314. doi - 10.1016/</w:t>
-      </w:r>
-      <w:r>
-        <w:t xml:space="preserve"> </w:t>
-      </w:r>
-      <w:r>
-        <w:t xml:space="preserve">j.landurbplan.2012.01.008 Book - Niemela, J. (Ed.). (2012). Urban ecology - Patterns, processes</w:t>
-      </w:r>
-      <w:r>
-        <w:t xml:space="preserve"> </w:t>
-      </w:r>
-      <w:r>
-        <w:t xml:space="preserve">and applications. New York - Oxford. Chapter in an edited book - McDonnell, M. J., &amp; Hahs, A.</w:t>
-      </w:r>
-      <w:r>
-        <w:t xml:space="preserve"> </w:t>
-      </w:r>
-      <w:r>
-        <w:t xml:space="preserve">K. (2009). Comparative ecology of cities and towns - Past, present and future. In M. J. McDonnell,</w:t>
-      </w:r>
-      <w:r>
-        <w:t xml:space="preserve"> </w:t>
-      </w:r>
-      <w:r>
-        <w:t xml:space="preserve">A. K. Hahs, &amp; J. H. Breuste (Eds.), Ecology of cities and towns - A comparative approach (pp. 71-89). New York - Cambridge. Technical or research report, published in print and online</w:t>
-      </w:r>
-      <w:r>
-        <w:t xml:space="preserve"> </w:t>
-      </w:r>
-      <w:r>
-        <w:t xml:space="preserve">- Gobster, P. H., and &amp; Haight, R. G. (2004). From landscapes to lots - Understanding and</w:t>
-      </w:r>
-      <w:r>
-        <w:t xml:space="preserve"> </w:t>
-      </w:r>
-      <w:r>
-        <w:t xml:space="preserve">managing Midwestern landscape change (General Technical Report NC-245). St. Paul, MN - U.S.</w:t>
-      </w:r>
-      <w:r>
-        <w:t xml:space="preserve"> </w:t>
-      </w:r>
-      <w:r>
-        <w:t xml:space="preserve">Department of Agriculture, Forest Service, North Central Research Station. Retrieved from - http</w:t>
-      </w:r>
-      <w:r>
-        <w:t xml:space="preserve"> </w:t>
-      </w:r>
-      <w:r>
-        <w:t xml:space="preserve">-//www.nrs.fs.fed.us/pubs/gtr/gtr_nc245.pdf Web pages and other online-only sources with</w:t>
-      </w:r>
-      <w:r>
-        <w:t xml:space="preserve"> </w:t>
-      </w:r>
-      <w:r>
-        <w:t xml:space="preserve">changing content - Editor. (n.d.). Guide for authors. Landscape and Urban Planning, Retrieved</w:t>
-      </w:r>
-      <w:r>
-        <w:t xml:space="preserve"> </w:t>
-      </w:r>
-      <w:r>
-        <w:t xml:space="preserve">January 1, 2012 from</w:t>
+        <w:t xml:space="preserve">[References</w:t>
+      </w:r>
+    </w:p>
+    <w:p>
+      <w:pPr>
+        <w:pStyle w:val="BodyText"/>
+      </w:pPr>
+      <w:r>
+        <w:t xml:space="preserve">Citation in text</w:t>
+      </w:r>
+      <w:r>
+        <w:t xml:space="preserve"> </w:t>
+      </w:r>
+      <w:r>
+        <w:t xml:space="preserve">Please ensure that every reference cited in the text is also present in the reference list (and vice versa). Any references cited in the abstract must be given in full. Unpublished results and personal communications are not recommended in the reference list, but may be mentioned in the text. If these references are included in the reference list they should follow the standard reference style of the journal and should include a substitution of the publication date with either</w:t>
+      </w:r>
+      <w:r>
+        <w:t xml:space="preserve"> </w:t>
+      </w:r>
+      <w:r>
+        <w:t xml:space="preserve">‘</w:t>
+      </w:r>
+      <w:r>
+        <w:t xml:space="preserve">Unpublished results</w:t>
+      </w:r>
+      <w:r>
+        <w:t xml:space="preserve">’</w:t>
+      </w:r>
+      <w:r>
+        <w:t xml:space="preserve"> </w:t>
+      </w:r>
+      <w:r>
+        <w:t xml:space="preserve">or</w:t>
+      </w:r>
+      <w:r>
+        <w:t xml:space="preserve"> </w:t>
+      </w:r>
+      <w:r>
+        <w:t xml:space="preserve">‘</w:t>
+      </w:r>
+      <w:r>
+        <w:t xml:space="preserve">Personal communication</w:t>
+      </w:r>
+      <w:r>
+        <w:t xml:space="preserve">’</w:t>
+      </w:r>
+      <w:r>
+        <w:t xml:space="preserve">. Citation of a reference as</w:t>
+      </w:r>
+      <w:r>
+        <w:t xml:space="preserve"> </w:t>
+      </w:r>
+      <w:r>
+        <w:t xml:space="preserve">‘</w:t>
+      </w:r>
+      <w:r>
+        <w:t xml:space="preserve">in press</w:t>
+      </w:r>
+      <w:r>
+        <w:t xml:space="preserve">’</w:t>
+      </w:r>
+      <w:r>
+        <w:t xml:space="preserve"> </w:t>
+      </w:r>
+      <w:r>
+        <w:t xml:space="preserve">implies that the item has been accepted for publication.</w:t>
+      </w:r>
+    </w:p>
+    <w:p>
+      <w:pPr>
+        <w:pStyle w:val="BodyText"/>
+      </w:pPr>
+      <w:r>
+        <w:t xml:space="preserve">Reference links</w:t>
+      </w:r>
+      <w:r>
+        <w:t xml:space="preserve"> </w:t>
+      </w:r>
+      <w:r>
+        <w:t xml:space="preserve">Increased discoverability of research and high quality peer review are ensured by online links to the sources cited. In order to allow us to create links to abstracting and indexing services, such as Scopus, CrossRef and PubMed, please ensure that data provided in the references are correct. Please note that incorrect surnames, journal/book titles, publication year and pagination may prevent link creation. When copying references, please be careful as they may already contain errors. Use of the DOI is highly encouraged.</w:t>
+      </w:r>
+    </w:p>
+    <w:p>
+      <w:pPr>
+        <w:pStyle w:val="BodyText"/>
+      </w:pPr>
+      <w:r>
+        <w:t xml:space="preserve">A DOI is guaranteed never to change, so you can use it as a permanent link to any electronic article. An example of a citation using DOI for an article not yet in an issue is: VanDecar J.C., Russo R.M., James D.E., Ambeh W.B., Franke M. (2003). Aseismic continuation of the Lesser Antilles slab beneath northeastern Venezuela. Journal of Geophysical Research,</w:t>
       </w:r>
       <w:r>
         <w:t xml:space="preserve"> </w:t>
@@ -1025,51 +743,279 @@
           <w:rPr>
             <w:rStyle w:val="Hyperlink"/>
           </w:rPr>
-          <w:t xml:space="preserve">https://www.elsevier.com/journals/landscape-and-urban-planning/0169-2046/</w:t>
+          <w:t xml:space="preserve">https://doi.org/10.1029/2001JB000884</w:t>
         </w:r>
       </w:hyperlink>
       <w:r>
-        <w:t xml:space="preserve"> </w:t>
-      </w:r>
-      <w:r>
-        <w:t xml:space="preserve">guide-for-authors Journal article, non-English source - Vogel, B., Molich, T., &amp; Klar, N. (2009). Der</w:t>
-      </w:r>
-      <w:r>
-        <w:t xml:space="preserve"> </w:t>
-      </w:r>
-      <w:r>
-        <w:t xml:space="preserve">Wildkatzenwegeplan - Ein strategisches Instrument des Naturschutz (The Wildcat Infrastructure Plan</w:t>
-      </w:r>
-      <w:r>
-        <w:t xml:space="preserve"> </w:t>
-      </w:r>
-      <w:r>
-        <w:t xml:space="preserve">- A strategic instrument of nature conservation). Naturschutz und Landschaftsplanung, 41, 333-340.</w:t>
-      </w:r>
-      <w:r>
-        <w:t xml:space="preserve"> </w:t>
-      </w:r>
-      <w:r>
-        <w:t xml:space="preserve">Basic in-text reference examples - Authors cited outside and within parentheses -</w:t>
-      </w:r>
-      <w:r>
-        <w:t xml:space="preserve"> </w:t>
-      </w:r>
-      <w:r>
-        <w:t xml:space="preserve">“</w:t>
-      </w:r>
-      <w:r>
-        <w:t xml:space="preserve">We</w:t>
-      </w:r>
-      <w:r>
-        <w:t xml:space="preserve"> </w:t>
-      </w:r>
-      <w:r>
-        <w:t xml:space="preserve">used the Cuzick and Edwards (1990) test… … summed across all cases (Cuzick &amp; Edwards, 1990)</w:t>
-      </w:r>
-      <w:r>
-        <w:t xml:space="preserve">”</w:t>
-      </w:r>
+        <w:t xml:space="preserve">. Please note the format of such citations should be in the same style as all other references in the paper.</w:t>
+      </w:r>
+    </w:p>
+    <w:p>
+      <w:pPr>
+        <w:pStyle w:val="BodyText"/>
+      </w:pPr>
+      <w:r>
+        <w:t xml:space="preserve">Web references</w:t>
+      </w:r>
+      <w:r>
+        <w:t xml:space="preserve"> </w:t>
+      </w:r>
+      <w:r>
+        <w:t xml:space="preserve">As a minimum, the full URL should be given and the date when the reference was last accessed. Any further information, if known (DOI, author names, dates, reference to a source publication, etc.), should also be given. Web references can be listed separately (e.g., after the reference list) under a different heading if desired, or can be included in the reference list.</w:t>
+      </w:r>
+    </w:p>
+    <w:p>
+      <w:pPr>
+        <w:pStyle w:val="BodyText"/>
+      </w:pPr>
+      <w:r>
+        <w:t xml:space="preserve">Data references</w:t>
+      </w:r>
+      <w:r>
+        <w:t xml:space="preserve"> </w:t>
+      </w:r>
+      <w:r>
+        <w:t xml:space="preserve">This journal encourages you to cite underlying or relevant datasets in your manuscript by citing them in your text and including a data reference in your Reference List. Data references should include the following elements: author name(s), dataset title, data repository, version (where available), year, and global persistent identifier. Add [dataset] immediately before the reference so we can properly identify it as a data reference. The [dataset] identifier will not appear in your published article.</w:t>
+      </w:r>
+    </w:p>
+    <w:p>
+      <w:pPr>
+        <w:pStyle w:val="BodyText"/>
+      </w:pPr>
+      <w:r>
+        <w:t xml:space="preserve">References in a special issue</w:t>
+      </w:r>
+      <w:r>
+        <w:t xml:space="preserve"> </w:t>
+      </w:r>
+      <w:r>
+        <w:t xml:space="preserve">Please ensure that the words</w:t>
+      </w:r>
+      <w:r>
+        <w:t xml:space="preserve"> </w:t>
+      </w:r>
+      <w:r>
+        <w:t xml:space="preserve">‘</w:t>
+      </w:r>
+      <w:r>
+        <w:t xml:space="preserve">this issue</w:t>
+      </w:r>
+      <w:r>
+        <w:t xml:space="preserve">’</w:t>
+      </w:r>
+      <w:r>
+        <w:t xml:space="preserve"> </w:t>
+      </w:r>
+      <w:r>
+        <w:t xml:space="preserve">are added to any references in the list (and any citations in the text) to other articles in the same Special Issue.</w:t>
+      </w:r>
+    </w:p>
+    <w:p>
+      <w:pPr>
+        <w:pStyle w:val="BodyText"/>
+      </w:pPr>
+      <w:r>
+        <w:t xml:space="preserve">Reference management software</w:t>
+      </w:r>
+      <w:r>
+        <w:t xml:space="preserve"> </w:t>
+      </w:r>
+      <w:r>
+        <w:t xml:space="preserve">Most Elsevier journals have their reference template available in many of the most popular reference management software products. These include all products that support Citation Style Language styles, such as Mendeley. Using citation plug-ins from these products, authors only need to select the appropriate journal template when preparing their article, after which citations and bibliographies will be automatically formatted in the journal’s style. If no template is yet available for this journal, please follow the format of the sample references and citations as shown in this Guide. If you use reference management software, please ensure that you remove all field codes before submitting the electronic manuscript. More information on how to remove field codes from different reference management software.</w:t>
+      </w:r>
+    </w:p>
+    <w:p>
+      <w:pPr>
+        <w:pStyle w:val="BodyText"/>
+      </w:pPr>
+      <w:r>
+        <w:t xml:space="preserve">Users of Mendeley Desktop can easily install the reference style for this journal by clicking the following link:</w:t>
+      </w:r>
+      <w:r>
+        <w:t xml:space="preserve"> </w:t>
+      </w:r>
+      <w:hyperlink r:id="rId43">
+        <w:r>
+          <w:rPr>
+            <w:rStyle w:val="Hyperlink"/>
+          </w:rPr>
+          <w:t xml:space="preserve">http://open.mendeley.com/use-citation-style/science-of-the-total-environment</w:t>
+        </w:r>
+      </w:hyperlink>
+      <w:r>
+        <w:t xml:space="preserve"> </w:t>
+      </w:r>
+      <w:r>
+        <w:t xml:space="preserve">When preparing your manuscript, you will then be able to select this style using the Mendeley plug-ins for Microsoft Word or LibreOffice.</w:t>
+      </w:r>
+    </w:p>
+    <w:p>
+      <w:pPr>
+        <w:pStyle w:val="BodyText"/>
+      </w:pPr>
+      <w:r>
+        <w:t xml:space="preserve">Reference formatting</w:t>
+      </w:r>
+      <w:r>
+        <w:t xml:space="preserve"> </w:t>
+      </w:r>
+      <w:r>
+        <w:t xml:space="preserve">There are no strict requirements on reference formatting at submission. References can be in any style or format as long as the style is consistent. Where applicable, author(s) name(s), journal title/book title, chapter title/article title, year of publication, volume number/book chapter and the article number or pagination must be present. Use of DOI is highly encouraged. The reference style used by the journal will be applied to the accepted article by Elsevier at the proof stage. Note that missing data will be highlighted at proof stage for the author to correct. If you do wish to format the references yourself they should be arranged according to the following examples:</w:t>
+      </w:r>
+    </w:p>
+    <w:p>
+      <w:pPr>
+        <w:pStyle w:val="BodyText"/>
+      </w:pPr>
+      <w:r>
+        <w:t xml:space="preserve">Reference style</w:t>
+      </w:r>
+      <w:r>
+        <w:t xml:space="preserve"> </w:t>
+      </w:r>
+      <w:r>
+        <w:t xml:space="preserve">Text: All citations in the text should refer to:</w:t>
+      </w:r>
+      <w:r>
+        <w:t xml:space="preserve"> </w:t>
+      </w:r>
+      <w:r>
+        <w:t xml:space="preserve">1. Single author: the author’s name (without initials, unless there is ambiguity) and the year of publication;</w:t>
+      </w:r>
+      <w:r>
+        <w:t xml:space="preserve"> </w:t>
+      </w:r>
+      <w:r>
+        <w:t xml:space="preserve">2. Two authors: both authors’ names and the year of publication;</w:t>
+      </w:r>
+      <w:r>
+        <w:t xml:space="preserve"> </w:t>
+      </w:r>
+      <w:r>
+        <w:t xml:space="preserve">3. Three or more authors: first author’s name followed by</w:t>
+      </w:r>
+      <w:r>
+        <w:t xml:space="preserve"> </w:t>
+      </w:r>
+      <w:r>
+        <w:t xml:space="preserve">‘</w:t>
+      </w:r>
+      <w:r>
+        <w:t xml:space="preserve">et al.</w:t>
+      </w:r>
+      <w:r>
+        <w:t xml:space="preserve">’</w:t>
+      </w:r>
+      <w:r>
+        <w:t xml:space="preserve"> </w:t>
+      </w:r>
+      <w:r>
+        <w:t xml:space="preserve">and the year of publication.</w:t>
+      </w:r>
+      <w:r>
+        <w:t xml:space="preserve"> </w:t>
+      </w:r>
+      <w:r>
+        <w:t xml:space="preserve">Citations may be made directly (or parenthetically). Groups of references can be listed either first alphabetically, then chronologically, or vice versa.</w:t>
+      </w:r>
+      <w:r>
+        <w:t xml:space="preserve"> </w:t>
+      </w:r>
+      <w:r>
+        <w:t xml:space="preserve">Examples:</w:t>
+      </w:r>
+      <w:r>
+        <w:t xml:space="preserve"> </w:t>
+      </w:r>
+      <w:r>
+        <w:t xml:space="preserve">‘</w:t>
+      </w:r>
+      <w:r>
+        <w:t xml:space="preserve">as demonstrated (Allan, 2000a, 2000b, 1999; Allan and Jones, 1999)…. Or, as demonstrated (Jones, 1999; Allan, 2000)… Kramer et al. (2010) have recently shown …</w:t>
+      </w:r>
+      <w:r>
+        <w:t xml:space="preserve">’</w:t>
+      </w:r>
+      <w:r>
+        <w:t xml:space="preserve"> </w:t>
+      </w:r>
+      <w:r>
+        <w:t xml:space="preserve">List: References should be arranged first alphabetically and then further sorted chronologically if necessary. More than one reference from the same author(s) in the same year must be identified by the letters</w:t>
+      </w:r>
+      <w:r>
+        <w:t xml:space="preserve"> </w:t>
+      </w:r>
+      <w:r>
+        <w:t xml:space="preserve">‘</w:t>
+      </w:r>
+      <w:r>
+        <w:t xml:space="preserve">a</w:t>
+      </w:r>
+      <w:r>
+        <w:t xml:space="preserve">’</w:t>
+      </w:r>
+      <w:r>
+        <w:t xml:space="preserve">,</w:t>
+      </w:r>
+      <w:r>
+        <w:t xml:space="preserve"> </w:t>
+      </w:r>
+      <w:r>
+        <w:t xml:space="preserve">‘</w:t>
+      </w:r>
+      <w:r>
+        <w:t xml:space="preserve">b</w:t>
+      </w:r>
+      <w:r>
+        <w:t xml:space="preserve">’</w:t>
+      </w:r>
+      <w:r>
+        <w:t xml:space="preserve">,</w:t>
+      </w:r>
+      <w:r>
+        <w:t xml:space="preserve"> </w:t>
+      </w:r>
+      <w:r>
+        <w:t xml:space="preserve">‘</w:t>
+      </w:r>
+      <w:r>
+        <w:t xml:space="preserve">c</w:t>
+      </w:r>
+      <w:r>
+        <w:t xml:space="preserve">’</w:t>
+      </w:r>
+      <w:r>
+        <w:t xml:space="preserve">, etc., placed after the year of publication.</w:t>
+      </w:r>
+      <w:r>
+        <w:t xml:space="preserve"> </w:t>
+      </w:r>
+      <w:r>
+        <w:t xml:space="preserve">Examples:</w:t>
+      </w:r>
+      <w:r>
+        <w:t xml:space="preserve"> </w:t>
+      </w:r>
+      <w:r>
+        <w:t xml:space="preserve">Reference to a journal publication:</w:t>
+      </w:r>
+      <w:r>
+        <w:t xml:space="preserve"> </w:t>
+      </w:r>
+      <w:r>
+        <w:t xml:space="preserve">Van der Geer, J., Hanraads, J.A.J., Lupton, R.A., 2010. The art of writing a scientific article. J. Sci. Commun. 163, 51–59.</w:t>
+      </w:r>
+      <w:r>
+        <w:t xml:space="preserve"> </w:t>
+      </w:r>
+      <w:hyperlink r:id="rId44">
+        <w:r>
+          <w:rPr>
+            <w:rStyle w:val="Hyperlink"/>
+          </w:rPr>
+          <w:t xml:space="preserve">https://doi.org/10.1016/j.Sc.2010.00372</w:t>
+        </w:r>
+      </w:hyperlink>
       <w:r>
         <w:t xml:space="preserve">.</w:t>
       </w:r>
@@ -1077,58 +1023,106 @@
         <w:t xml:space="preserve"> </w:t>
       </w:r>
       <w:r>
-        <w:t xml:space="preserve">Multiple works in same parentheses -</w:t>
-      </w:r>
-      <w:r>
-        <w:t xml:space="preserve"> </w:t>
-      </w:r>
-      <w:r>
-        <w:t xml:space="preserve">“</w:t>
-      </w:r>
-      <w:r>
-        <w:t xml:space="preserve">…urban areas tended to have less diverse assemblages</w:t>
-      </w:r>
-      <w:r>
-        <w:t xml:space="preserve"> </w:t>
-      </w:r>
-      <w:r>
-        <w:t xml:space="preserve">of bird species than adjacent natural areas (Beissinger &amp; Osborne, 1982; Cam, Nichols, Sauer, Hines,</w:t>
-      </w:r>
-      <w:r>
-        <w:t xml:space="preserve"> </w:t>
-      </w:r>
-      <w:r>
-        <w:t xml:space="preserve">&amp; Flather, 2000; Gavareski, 1976)…</w:t>
-      </w:r>
-      <w:r>
-        <w:t xml:space="preserve">”</w:t>
-      </w:r>
-      <w:r>
-        <w:t xml:space="preserve"> </w:t>
-      </w:r>
-      <w:r>
-        <w:t xml:space="preserve">Multiple authors, 2nd occurrence -</w:t>
-      </w:r>
-      <w:r>
-        <w:t xml:space="preserve"> </w:t>
-      </w:r>
-      <w:r>
-        <w:t xml:space="preserve">“</w:t>
-      </w:r>
-      <w:r>
-        <w:t xml:space="preserve">…responses to habitat</w:t>
-      </w:r>
-      <w:r>
-        <w:t xml:space="preserve"> </w:t>
-      </w:r>
-      <w:r>
-        <w:t xml:space="preserve">features were scale dependent (Bolger, Scott, &amp; Rotenberry, 1997; Cam et al., 2000).</w:t>
-      </w:r>
-      <w:r>
-        <w:t xml:space="preserve">”</w:t>
-      </w:r>
-      <w:r>
-        <w:t xml:space="preserve">]</w:t>
+        <w:t xml:space="preserve">Reference to a journal publication with an article number:</w:t>
+      </w:r>
+      <w:r>
+        <w:t xml:space="preserve"> </w:t>
+      </w:r>
+      <w:r>
+        <w:t xml:space="preserve">Van der Geer, J., Hanraads, J.A.J., Lupton, R.A., 2018. The art of writing a scientific article. Heliyon. 19, e00205.</w:t>
+      </w:r>
+      <w:r>
+        <w:t xml:space="preserve"> </w:t>
+      </w:r>
+      <w:hyperlink r:id="rId45">
+        <w:r>
+          <w:rPr>
+            <w:rStyle w:val="Hyperlink"/>
+          </w:rPr>
+          <w:t xml:space="preserve">https://doi.org/10.1016/j.heliyon.2018.e00205</w:t>
+        </w:r>
+      </w:hyperlink>
+      <w:r>
+        <w:t xml:space="preserve">.</w:t>
+      </w:r>
+      <w:r>
+        <w:t xml:space="preserve"> </w:t>
+      </w:r>
+      <w:r>
+        <w:t xml:space="preserve">Reference to a book:</w:t>
+      </w:r>
+      <w:r>
+        <w:t xml:space="preserve"> </w:t>
+      </w:r>
+      <w:r>
+        <w:t xml:space="preserve">Strunk Jr., W., White, E.B., 2000. The Elements of Style, fourth ed. Longman, New York.</w:t>
+      </w:r>
+      <w:r>
+        <w:t xml:space="preserve"> </w:t>
+      </w:r>
+      <w:r>
+        <w:t xml:space="preserve">Reference to a chapter in an edited book:</w:t>
+      </w:r>
+      <w:r>
+        <w:t xml:space="preserve"> </w:t>
+      </w:r>
+      <w:r>
+        <w:t xml:space="preserve">Mettam, G.R., Adams, L.B., 2009. How to prepare an electronic version of your article, in: Jones, B.S., Smith , R.Z. (Eds.), Introduction to the Electronic Age. E-Publishing Inc., New York, pp. 281–304.</w:t>
+      </w:r>
+      <w:r>
+        <w:t xml:space="preserve"> </w:t>
+      </w:r>
+      <w:r>
+        <w:t xml:space="preserve">Reference to a website:</w:t>
+      </w:r>
+      <w:r>
+        <w:t xml:space="preserve"> </w:t>
+      </w:r>
+      <w:r>
+        <w:t xml:space="preserve">Cancer Research UK, 1975. Cancer statistics reports for the UK.</w:t>
+      </w:r>
+      <w:r>
+        <w:t xml:space="preserve"> </w:t>
+      </w:r>
+      <w:hyperlink r:id="rId46">
+        <w:r>
+          <w:rPr>
+            <w:rStyle w:val="Hyperlink"/>
+          </w:rPr>
+          <w:t xml:space="preserve">http://www.cancerresearchuk.org/aboutcancer/statistics/cancerstatsreport/</w:t>
+        </w:r>
+      </w:hyperlink>
+      <w:r>
+        <w:t xml:space="preserve"> </w:t>
+      </w:r>
+      <w:r>
+        <w:t xml:space="preserve">(accessed 13 March 2003).</w:t>
+      </w:r>
+      <w:r>
+        <w:t xml:space="preserve"> </w:t>
+      </w:r>
+      <w:r>
+        <w:t xml:space="preserve">Reference to a dataset:</w:t>
+      </w:r>
+      <w:r>
+        <w:t xml:space="preserve"> </w:t>
+      </w:r>
+      <w:r>
+        <w:t xml:space="preserve">[dataset] Oguro, M., Imahiro, S., Saito, S., Nakashizuka, T., 2015. Mortality data for Japanese oak wilt disease and surrounding forest compositions. Mendeley Data, v1.</w:t>
+      </w:r>
+      <w:r>
+        <w:t xml:space="preserve"> </w:t>
+      </w:r>
+      <w:hyperlink r:id="rId47">
+        <w:r>
+          <w:rPr>
+            <w:rStyle w:val="Hyperlink"/>
+          </w:rPr>
+          <w:t xml:space="preserve">https://doi.org/10.17632/xwj98nb39r.1</w:t>
+        </w:r>
+      </w:hyperlink>
+      <w:r>
+        <w:t xml:space="preserve">.]</w:t>
       </w:r>
     </w:p>
     <w:p>
@@ -1143,8 +1137,8 @@
       <w:pPr>
         <w:pStyle w:val="Heading1"/>
       </w:pPr>
-      <w:bookmarkStart w:id="43" w:name="figures-if-not-alredy-knit-into-the-text"/>
-      <w:bookmarkEnd w:id="43"/>
+      <w:bookmarkStart w:id="48" w:name="figures-if-not-alredy-knit-into-the-text"/>
+      <w:bookmarkEnd w:id="48"/>
       <w:r>
         <w:t xml:space="preserve">Figures (if not alredy Knit into the text)</w:t>
       </w:r>
@@ -1153,8 +1147,8 @@
       <w:pPr>
         <w:pStyle w:val="Heading1"/>
       </w:pPr>
-      <w:bookmarkStart w:id="44" w:name="tables-if-not-alredy-knit-into-the-text"/>
-      <w:bookmarkEnd w:id="44"/>
+      <w:bookmarkStart w:id="49" w:name="tables-if-not-alredy-knit-into-the-text"/>
+      <w:bookmarkEnd w:id="49"/>
       <w:r>
         <w:t xml:space="preserve">Tables (if not alredy Knit into the text)</w:t>
       </w:r>
@@ -1163,8 +1157,8 @@
       <w:pPr>
         <w:pStyle w:val="Heading1"/>
       </w:pPr>
-      <w:bookmarkStart w:id="45" w:name="appendix"/>
-      <w:bookmarkEnd w:id="45"/>
+      <w:bookmarkStart w:id="50" w:name="appendix"/>
+      <w:bookmarkEnd w:id="50"/>
       <w:r>
         <w:t xml:space="preserve">Appendix</w:t>
       </w:r>
@@ -1391,7 +1385,7 @@
         <w:rPr>
           <w:rStyle w:val="VerbatimChar"/>
         </w:rPr>
-        <w:t xml:space="preserve">##  [5] purrr_0.2.5     readr_1.1.1     tidyr_0.8.2     tibble_2.0.1   </w:t>
+        <w:t xml:space="preserve">##  [5] purrr_0.2.5     readr_1.3.1     tidyr_0.8.2     tibble_2.0.1   </w:t>
       </w:r>
       <w:r>
         <w:br w:type="textWrapping"/>
@@ -1563,7 +1557,7 @@
         <w:rPr>
           <w:rStyle w:val="VerbatimChar"/>
         </w:rPr>
-        <w:t xml:space="preserve">## [1] "Wed Jan 16 10:19:10 2019"</w:t>
+        <w:t xml:space="preserve">## [1] "Wed Jan 30 11:01:50 2019"</w:t>
       </w:r>
     </w:p>
     <w:sectPr>
@@ -3285,6 +3279,87 @@
   </w:abstractNum>
   <w:abstractNum w:abstractNumId="990">
     <w:nsid w:val="7d394cb3"/>
+    <w:multiLevelType w:val="multilevel"/>
+    <w:lvl w:ilvl="0">
+      <w:numFmt w:val="bullet"/>
+      <w:lvlText w:val=" "/>
+      <w:lvlJc w:val="left"/>
+      <w:pPr>
+        <w:tabs>
+          <w:tab w:val="num" w:pos="0"/>
+        </w:tabs>
+        <w:ind w:left="480" w:hanging="480"/>
+      </w:pPr>
+    </w:lvl>
+    <w:lvl w:ilvl="1">
+      <w:numFmt w:val="bullet"/>
+      <w:lvlText w:val=" "/>
+      <w:lvlJc w:val="left"/>
+      <w:pPr>
+        <w:tabs>
+          <w:tab w:val="num" w:pos="720"/>
+        </w:tabs>
+        <w:ind w:left="1200" w:hanging="480"/>
+      </w:pPr>
+    </w:lvl>
+    <w:lvl w:ilvl="2">
+      <w:numFmt w:val="bullet"/>
+      <w:lvlText w:val=" "/>
+      <w:lvlJc w:val="left"/>
+      <w:pPr>
+        <w:tabs>
+          <w:tab w:val="num" w:pos="1440"/>
+        </w:tabs>
+        <w:ind w:left="1920" w:hanging="480"/>
+      </w:pPr>
+    </w:lvl>
+    <w:lvl w:ilvl="3">
+      <w:numFmt w:val="bullet"/>
+      <w:lvlText w:val=" "/>
+      <w:lvlJc w:val="left"/>
+      <w:pPr>
+        <w:tabs>
+          <w:tab w:val="num" w:pos="2160"/>
+        </w:tabs>
+        <w:ind w:left="2640" w:hanging="480"/>
+      </w:pPr>
+    </w:lvl>
+    <w:lvl w:ilvl="4">
+      <w:numFmt w:val="bullet"/>
+      <w:lvlText w:val=" "/>
+      <w:lvlJc w:val="left"/>
+      <w:pPr>
+        <w:tabs>
+          <w:tab w:val="num" w:pos="2880"/>
+        </w:tabs>
+        <w:ind w:left="3360" w:hanging="480"/>
+      </w:pPr>
+    </w:lvl>
+    <w:lvl w:ilvl="5">
+      <w:numFmt w:val="bullet"/>
+      <w:lvlText w:val=" "/>
+      <w:lvlJc w:val="left"/>
+      <w:pPr>
+        <w:tabs>
+          <w:tab w:val="num" w:pos="3600"/>
+        </w:tabs>
+        <w:ind w:left="4080" w:hanging="480"/>
+      </w:pPr>
+    </w:lvl>
+    <w:lvl w:ilvl="6">
+      <w:numFmt w:val="bullet"/>
+      <w:lvlText w:val=" "/>
+      <w:lvlJc w:val="left"/>
+      <w:pPr>
+        <w:tabs>
+          <w:tab w:val="num" w:pos="4320"/>
+        </w:tabs>
+        <w:ind w:left="4800" w:hanging="480"/>
+      </w:pPr>
+    </w:lvl>
+  </w:abstractNum>
+  <w:abstractNum w:abstractNumId="990">
+    <w:nsid w:val="1c8e01b2"/>
     <w:multiLevelType w:val="multilevel"/>
     <w:lvl w:ilvl="0">
       <w:numFmt w:val="bullet"/>
@@ -3573,6 +3648,9 @@
   </w:num>
   <w:num w:numId="28">
     <w:abstractNumId w:val="5"/>
+  </w:num>
+  <w:num w:numId="1000">
+    <w:abstractNumId w:val="990"/>
   </w:num>
   <w:num w:numId="1000">
     <w:abstractNumId w:val="990"/>

</xml_diff>